<commit_message>
Report da metrics atualizado após review.
</commit_message>
<xml_diff>
--- a/Project/Phase 1/Sprint1/Rafael Mira/metrics_set_Rafael_Mira.docx
+++ b/Project/Phase 1/Sprint1/Rafael Mira/metrics_set_Rafael_Mira.docx
@@ -31,6 +31,7 @@
     </w:p>
     <w:p>
       <w:pPr>
+        <w:ind w:left="0" w:firstLine="720"/>
         <w:jc w:val="both"/>
         <w:rPr/>
       </w:pPr>
@@ -54,6 +55,7 @@
     </w:p>
     <w:p>
       <w:pPr>
+        <w:ind w:firstLine="720"/>
         <w:jc w:val="both"/>
         <w:rPr/>
       </w:pPr>
@@ -111,6 +113,7 @@
     </w:p>
     <w:p>
       <w:pPr>
+        <w:ind w:left="0" w:firstLine="720"/>
         <w:jc w:val="both"/>
         <w:rPr/>
       </w:pPr>
@@ -123,6 +126,7 @@
     </w:p>
     <w:p>
       <w:pPr>
+        <w:ind w:firstLine="720"/>
         <w:jc w:val="both"/>
         <w:rPr/>
       </w:pPr>
@@ -135,6 +139,7 @@
     </w:p>
     <w:p>
       <w:pPr>
+        <w:ind w:firstLine="720"/>
         <w:jc w:val="both"/>
         <w:rPr/>
       </w:pPr>
@@ -147,6 +152,7 @@
     </w:p>
     <w:p>
       <w:pPr>
+        <w:ind w:firstLine="720"/>
         <w:jc w:val="both"/>
         <w:rPr/>
       </w:pPr>
@@ -198,6 +204,7 @@
     </w:p>
     <w:p>
       <w:pPr>
+        <w:ind w:firstLine="720"/>
         <w:jc w:val="both"/>
         <w:rPr/>
       </w:pPr>
@@ -210,6 +217,7 @@
     </w:p>
     <w:p>
       <w:pPr>
+        <w:ind w:firstLine="720"/>
         <w:jc w:val="both"/>
         <w:rPr/>
       </w:pPr>
@@ -234,6 +242,7 @@
     </w:p>
     <w:p>
       <w:pPr>
+        <w:ind w:firstLine="720"/>
         <w:jc w:val="both"/>
         <w:rPr/>
       </w:pPr>
@@ -285,6 +294,7 @@
     </w:p>
     <w:p>
       <w:pPr>
+        <w:ind w:firstLine="720"/>
         <w:jc w:val="both"/>
         <w:rPr/>
       </w:pPr>
@@ -297,6 +307,7 @@
     </w:p>
     <w:p>
       <w:pPr>
+        <w:ind w:firstLine="720"/>
         <w:jc w:val="both"/>
         <w:rPr/>
       </w:pPr>
@@ -309,6 +320,7 @@
     </w:p>
     <w:p>
       <w:pPr>
+        <w:ind w:firstLine="720"/>
         <w:jc w:val="both"/>
         <w:rPr/>
       </w:pPr>
@@ -426,6 +438,7 @@
     </w:p>
     <w:p>
       <w:pPr>
+        <w:ind w:firstLine="720"/>
         <w:jc w:val="both"/>
         <w:rPr/>
       </w:pPr>
@@ -438,6 +451,7 @@
     </w:p>
     <w:p>
       <w:pPr>
+        <w:ind w:firstLine="720"/>
         <w:jc w:val="both"/>
         <w:rPr/>
       </w:pPr>
@@ -450,6 +464,7 @@
     </w:p>
     <w:p>
       <w:pPr>
+        <w:ind w:firstLine="720"/>
         <w:jc w:val="both"/>
         <w:rPr/>
       </w:pPr>
@@ -501,18 +516,20 @@
     </w:p>
     <w:p>
       <w:pPr>
-        <w:jc w:val="both"/>
-        <w:rPr/>
-      </w:pPr>
-      <w:r>
-        <w:rPr>
-          <w:rtl w:val="0"/>
-        </w:rPr>
-        <w:t xml:space="preserve">Representa o número de métodos existentes numa classe.</w:t>
-      </w:r>
-    </w:p>
-    <w:p>
-      <w:pPr>
+        <w:ind w:firstLine="720"/>
+        <w:jc w:val="both"/>
+        <w:rPr/>
+      </w:pPr>
+      <w:r>
+        <w:rPr>
+          <w:rtl w:val="0"/>
+        </w:rPr>
+        <w:t xml:space="preserve">Representa o número de métodos existentes numa classe. </w:t>
+      </w:r>
+    </w:p>
+    <w:p>
+      <w:pPr>
+        <w:ind w:firstLine="720"/>
         <w:jc w:val="both"/>
         <w:rPr/>
       </w:pPr>
@@ -525,6 +542,7 @@
     </w:p>
     <w:p>
       <w:pPr>
+        <w:ind w:firstLine="720"/>
         <w:jc w:val="both"/>
         <w:rPr/>
       </w:pPr>
@@ -576,6 +594,7 @@
     </w:p>
     <w:p>
       <w:pPr>
+        <w:ind w:firstLine="720"/>
         <w:jc w:val="both"/>
         <w:rPr/>
       </w:pPr>
@@ -588,6 +607,7 @@
     </w:p>
     <w:p>
       <w:pPr>
+        <w:ind w:firstLine="720"/>
         <w:jc w:val="both"/>
         <w:rPr/>
       </w:pPr>
@@ -600,6 +620,7 @@
     </w:p>
     <w:p>
       <w:pPr>
+        <w:ind w:firstLine="720"/>
         <w:jc w:val="both"/>
         <w:rPr/>
       </w:pPr>
@@ -623,6 +644,7 @@
     </w:p>
     <w:p>
       <w:pPr>
+        <w:ind w:firstLine="720"/>
         <w:jc w:val="both"/>
         <w:rPr/>
       </w:pPr>
@@ -649,12 +671,12 @@
           <wp:inline distB="114300" distT="114300" distL="114300" distR="114300">
             <wp:extent cx="5900738" cy="2714625"/>
             <wp:effectExtent b="0" l="0" r="0" t="0"/>
-            <wp:docPr id="11" name="image5.png"/>
+            <wp:docPr id="11" name="image7.png"/>
             <a:graphic>
               <a:graphicData uri="http://schemas.openxmlformats.org/drawingml/2006/picture">
                 <pic:pic>
                   <pic:nvPicPr>
-                    <pic:cNvPr id="0" name="image5.png"/>
+                    <pic:cNvPr id="0" name="image7.png"/>
                     <pic:cNvPicPr preferRelativeResize="0"/>
                   </pic:nvPicPr>
                   <pic:blipFill>
@@ -701,246 +723,442 @@
         <w:rPr/>
       </w:pPr>
       <w:r>
+        <w:rPr>
+          <w:rtl w:val="0"/>
+        </w:rPr>
+      </w:r>
+    </w:p>
+    <w:p>
+      <w:pPr>
+        <w:ind w:left="0" w:firstLine="0"/>
+        <w:jc w:val="both"/>
+        <w:rPr/>
+      </w:pPr>
+      <w:r>
+        <w:rPr>
+          <w:rtl w:val="0"/>
+        </w:rPr>
+      </w:r>
+    </w:p>
+    <w:tbl>
+      <w:tblPr>
+        <w:tblStyle w:val="Table1"/>
+        <w:tblW w:w="9029.0" w:type="dxa"/>
+        <w:jc w:val="left"/>
+        <w:tblLayout w:type="fixed"/>
+        <w:tblLook w:val="0600"/>
+      </w:tblPr>
+      <w:tblGrid>
+        <w:gridCol w:w="9029"/>
+        <w:tblGridChange w:id="0">
+          <w:tblGrid>
+            <w:gridCol w:w="9029"/>
+          </w:tblGrid>
+        </w:tblGridChange>
+      </w:tblGrid>
+      <w:tr>
+        <w:trPr>
+          <w:cantSplit w:val="0"/>
+          <w:trHeight w:val="3794.8339843749995" w:hRule="atLeast"/>
+          <w:tblHeader w:val="0"/>
+        </w:trPr>
+        <w:tc>
+          <w:tcPr>
+            <w:shd w:fill="auto" w:val="clear"/>
+            <w:tcMar>
+              <w:top w:w="100.0" w:type="dxa"/>
+              <w:left w:w="100.0" w:type="dxa"/>
+              <w:bottom w:w="100.0" w:type="dxa"/>
+              <w:right w:w="100.0" w:type="dxa"/>
+            </w:tcMar>
+            <w:vAlign w:val="top"/>
+          </w:tcPr>
+          <w:p>
+            <w:pPr>
+              <w:spacing w:line="96.00000000000001" w:lineRule="auto"/>
+              <w:jc w:val="both"/>
+              <w:rPr/>
+            </w:pPr>
+            <w:r>
+              <w:rPr/>
+              <w:drawing>
+                <wp:inline distB="114300" distT="114300" distL="114300" distR="114300">
+                  <wp:extent cx="5591175" cy="2421772"/>
+                  <wp:effectExtent b="0" l="0" r="0" t="0"/>
+                  <wp:docPr descr="Gráfico" id="4" name="image10.png"/>
+                  <a:graphic>
+                    <a:graphicData uri="http://schemas.openxmlformats.org/drawingml/2006/picture">
+                      <pic:pic>
+                        <pic:nvPicPr>
+                          <pic:cNvPr descr="Gráfico" id="0" name="image10.png"/>
+                          <pic:cNvPicPr preferRelativeResize="0"/>
+                        </pic:nvPicPr>
+                        <pic:blipFill>
+                          <a:blip r:embed="rId8"/>
+                          <a:srcRect b="5194" l="0" r="0" t="3678"/>
+                          <a:stretch>
+                            <a:fillRect/>
+                          </a:stretch>
+                        </pic:blipFill>
+                        <pic:spPr>
+                          <a:xfrm>
+                            <a:off x="0" y="0"/>
+                            <a:ext cx="5591175" cy="2421772"/>
+                          </a:xfrm>
+                          <a:prstGeom prst="rect"/>
+                          <a:ln/>
+                        </pic:spPr>
+                      </pic:pic>
+                    </a:graphicData>
+                  </a:graphic>
+                </wp:inline>
+              </w:drawing>
+            </w:r>
+            <w:r>
+              <w:rPr>
+                <w:rtl w:val="0"/>
+              </w:rPr>
+            </w:r>
+          </w:p>
+        </w:tc>
+      </w:tr>
+      <w:tr>
+        <w:trPr>
+          <w:cantSplit w:val="0"/>
+          <w:trHeight w:val="230.92529296875" w:hRule="atLeast"/>
+          <w:tblHeader w:val="0"/>
+        </w:trPr>
+        <w:tc>
+          <w:tcPr>
+            <w:shd w:fill="auto" w:val="clear"/>
+            <w:tcMar>
+              <w:top w:w="100.0" w:type="dxa"/>
+              <w:left w:w="100.0" w:type="dxa"/>
+              <w:bottom w:w="100.0" w:type="dxa"/>
+              <w:right w:w="100.0" w:type="dxa"/>
+            </w:tcMar>
+            <w:vAlign w:val="top"/>
+          </w:tcPr>
+          <w:p>
+            <w:pPr>
+              <w:spacing w:line="96.00000000000001" w:lineRule="auto"/>
+              <w:rPr>
+                <w:i w:val="1"/>
+                <w:sz w:val="18"/>
+                <w:szCs w:val="18"/>
+              </w:rPr>
+            </w:pPr>
+            <w:r>
+              <w:rPr>
+                <w:sz w:val="18"/>
+                <w:szCs w:val="18"/>
+                <w:rtl w:val="0"/>
+              </w:rPr>
+              <w:t xml:space="preserve">Legenda </w:t>
+            </w:r>
+            <w:r>
+              <w:rPr>
+                <w:i w:val="1"/>
+                <w:sz w:val="18"/>
+                <w:szCs w:val="18"/>
+                <w:rtl w:val="0"/>
+              </w:rPr>
+              <w:t xml:space="preserve">- Gráfico com os valores médios para a métrica Chidamber-Kemerer do ganttproject.</w:t>
+            </w:r>
+          </w:p>
+        </w:tc>
+      </w:tr>
+    </w:tbl>
+    <w:p>
+      <w:pPr>
+        <w:ind w:left="0" w:firstLine="0"/>
+        <w:jc w:val="both"/>
+        <w:rPr/>
+      </w:pPr>
+      <w:r>
+        <w:rPr>
+          <w:rtl w:val="0"/>
+        </w:rPr>
+      </w:r>
+    </w:p>
+    <w:p>
+      <w:pPr>
+        <w:ind w:left="0" w:firstLine="0"/>
+        <w:jc w:val="both"/>
+        <w:rPr>
+          <w:sz w:val="20"/>
+          <w:szCs w:val="20"/>
+        </w:rPr>
+      </w:pPr>
+      <w:r>
+        <w:rPr>
+          <w:i w:val="1"/>
+          <w:rtl w:val="0"/>
+        </w:rPr>
+        <w:t xml:space="preserve">Nota</w:t>
+      </w:r>
+      <w:r>
+        <w:rPr>
+          <w:rtl w:val="0"/>
+        </w:rPr>
+        <w:t xml:space="preserve">: </w:t>
+      </w:r>
+      <w:r>
+        <w:rPr>
+          <w:sz w:val="20"/>
+          <w:szCs w:val="20"/>
+          <w:rtl w:val="0"/>
+        </w:rPr>
+        <w:t xml:space="preserve">Todos os gráficos que se seguem têm o valor médio representado por uma linha verde e o valor de referência de alto nível (valor da tabela) representado por uma linha azul.</w:t>
+      </w:r>
+    </w:p>
+    <w:p>
+      <w:pPr>
+        <w:ind w:left="0" w:firstLine="0"/>
+        <w:jc w:val="both"/>
+        <w:rPr/>
+      </w:pPr>
+      <w:r>
+        <w:rPr>
+          <w:rtl w:val="0"/>
+        </w:rPr>
+      </w:r>
+    </w:p>
+    <w:p>
+      <w:pPr>
+        <w:ind w:left="0" w:firstLine="0"/>
+        <w:jc w:val="both"/>
+        <w:rPr/>
+      </w:pPr>
+      <w:r>
+        <w:rPr>
+          <w:rtl w:val="0"/>
+        </w:rPr>
+      </w:r>
+    </w:p>
+    <w:p>
+      <w:pPr>
+        <w:jc w:val="both"/>
+        <w:rPr>
+          <w:b w:val="1"/>
+        </w:rPr>
+      </w:pPr>
+      <w:r>
+        <w:rPr>
+          <w:b w:val="1"/>
+          <w:rtl w:val="0"/>
+        </w:rPr>
+        <w:t xml:space="preserve">Análise CBO</w:t>
+      </w:r>
+    </w:p>
+    <w:p>
+      <w:pPr>
+        <w:ind w:left="0" w:firstLine="0"/>
+        <w:jc w:val="both"/>
+        <w:rPr/>
+      </w:pPr>
+      <w:r>
+        <w:rPr>
+          <w:rtl w:val="0"/>
+        </w:rPr>
+      </w:r>
+    </w:p>
+    <w:tbl>
+      <w:tblPr>
+        <w:tblStyle w:val="Table2"/>
+        <w:tblW w:w="9029.0" w:type="dxa"/>
+        <w:jc w:val="left"/>
+        <w:tblLayout w:type="fixed"/>
+        <w:tblLook w:val="0600"/>
+      </w:tblPr>
+      <w:tblGrid>
+        <w:gridCol w:w="9029"/>
+        <w:tblGridChange w:id="0">
+          <w:tblGrid>
+            <w:gridCol w:w="9029"/>
+          </w:tblGrid>
+        </w:tblGridChange>
+      </w:tblGrid>
+      <w:tr>
+        <w:trPr>
+          <w:cantSplit w:val="0"/>
+          <w:trHeight w:val="4659.567871093751" w:hRule="atLeast"/>
+          <w:tblHeader w:val="0"/>
+        </w:trPr>
+        <w:tc>
+          <w:tcPr>
+            <w:shd w:fill="auto" w:val="clear"/>
+            <w:tcMar>
+              <w:top w:w="100.0" w:type="dxa"/>
+              <w:left w:w="100.0" w:type="dxa"/>
+              <w:bottom w:w="100.0" w:type="dxa"/>
+              <w:right w:w="100.0" w:type="dxa"/>
+            </w:tcMar>
+            <w:vAlign w:val="top"/>
+          </w:tcPr>
+          <w:p>
+            <w:pPr>
+              <w:spacing w:line="96.00000000000001" w:lineRule="auto"/>
+              <w:rPr/>
+            </w:pPr>
+            <w:r>
+              <w:rPr/>
+              <w:drawing>
+                <wp:inline distB="114300" distT="114300" distL="114300" distR="114300">
+                  <wp:extent cx="5681663" cy="3238500"/>
+                  <wp:effectExtent b="0" l="0" r="0" t="0"/>
+                  <wp:docPr id="8" name="image1.png"/>
+                  <a:graphic>
+                    <a:graphicData uri="http://schemas.openxmlformats.org/drawingml/2006/picture">
+                      <pic:pic>
+                        <pic:nvPicPr>
+                          <pic:cNvPr id="0" name="image1.png"/>
+                          <pic:cNvPicPr preferRelativeResize="0"/>
+                        </pic:nvPicPr>
+                        <pic:blipFill>
+                          <a:blip r:embed="rId9"/>
+                          <a:srcRect b="0" l="1172" r="-1172" t="0"/>
+                          <a:stretch>
+                            <a:fillRect/>
+                          </a:stretch>
+                        </pic:blipFill>
+                        <pic:spPr>
+                          <a:xfrm>
+                            <a:off x="0" y="0"/>
+                            <a:ext cx="5681663" cy="3238500"/>
+                          </a:xfrm>
+                          <a:prstGeom prst="rect"/>
+                          <a:ln/>
+                        </pic:spPr>
+                      </pic:pic>
+                    </a:graphicData>
+                  </a:graphic>
+                </wp:inline>
+              </w:drawing>
+            </w:r>
+            <w:r>
+              <w:rPr>
+                <w:rtl w:val="0"/>
+              </w:rPr>
+            </w:r>
+          </w:p>
+        </w:tc>
+      </w:tr>
+      <w:tr>
+        <w:trPr>
+          <w:cantSplit w:val="0"/>
+          <w:tblHeader w:val="0"/>
+        </w:trPr>
+        <w:tc>
+          <w:tcPr>
+            <w:shd w:fill="auto" w:val="clear"/>
+            <w:tcMar>
+              <w:top w:w="100.0" w:type="dxa"/>
+              <w:left w:w="100.0" w:type="dxa"/>
+              <w:bottom w:w="100.0" w:type="dxa"/>
+              <w:right w:w="100.0" w:type="dxa"/>
+            </w:tcMar>
+            <w:vAlign w:val="top"/>
+          </w:tcPr>
+          <w:p>
+            <w:pPr>
+              <w:spacing w:line="96.00000000000001" w:lineRule="auto"/>
+              <w:jc w:val="both"/>
+              <w:rPr>
+                <w:i w:val="1"/>
+                <w:sz w:val="18"/>
+                <w:szCs w:val="18"/>
+              </w:rPr>
+            </w:pPr>
+            <w:r>
+              <w:rPr>
+                <w:sz w:val="18"/>
+                <w:szCs w:val="18"/>
+                <w:rtl w:val="0"/>
+              </w:rPr>
+              <w:t xml:space="preserve">Legenda </w:t>
+            </w:r>
+            <w:r>
+              <w:rPr>
+                <w:i w:val="1"/>
+                <w:sz w:val="18"/>
+                <w:szCs w:val="18"/>
+                <w:rtl w:val="0"/>
+              </w:rPr>
+              <w:t xml:space="preserve">- Gráfico com a distribuição de CBO entre as classes.</w:t>
+            </w:r>
+          </w:p>
+        </w:tc>
+      </w:tr>
+    </w:tbl>
+    <w:p>
+      <w:pPr>
+        <w:ind w:left="0" w:firstLine="0"/>
+        <w:jc w:val="both"/>
+        <w:rPr/>
+      </w:pPr>
+      <w:r>
+        <w:rPr>
+          <w:rtl w:val="0"/>
+        </w:rPr>
+      </w:r>
+    </w:p>
+    <w:p>
+      <w:pPr>
+        <w:ind w:firstLine="720"/>
+        <w:jc w:val="both"/>
+        <w:rPr/>
+      </w:pPr>
+      <w:r>
+        <w:rPr>
+          <w:rtl w:val="0"/>
+        </w:rPr>
+        <w:t xml:space="preserve">Começando pelo CBO, é o valor que se destaca de imediato dos outros valores. Isto é, comparando a proporção com os valores de referência e, considerando os casos em que foi usada Java como linguagem, o valor de CBO é bastante mais baixo do que o nosso valor (cerca de 5 vezes no caso de baixa qualidade e 10 vezes no caso de alta qualidade). </w:t>
+      </w:r>
+    </w:p>
+    <w:p>
+      <w:pPr>
+        <w:ind w:firstLine="720"/>
+        <w:jc w:val="both"/>
+        <w:rPr/>
+      </w:pPr>
+      <w:r>
+        <w:rPr>
+          <w:rtl w:val="0"/>
+        </w:rPr>
+        <w:t xml:space="preserve">Isto é um mau sinal pois nós queremos tentar baixar o coupling, ou seja, baixar o valor de CBO.</w:t>
+      </w:r>
+    </w:p>
+    <w:p>
+      <w:pPr>
+        <w:ind w:left="0" w:firstLine="720"/>
+        <w:jc w:val="both"/>
+        <w:rPr/>
+      </w:pPr>
+      <w:r>
+        <w:rPr>
+          <w:rtl w:val="0"/>
+        </w:rPr>
+        <w:t xml:space="preserve">Analisando a classe com o valor de CBO mais elevado (133). (Classe A)</w:t>
+      </w:r>
+    </w:p>
+    <w:p>
+      <w:pPr>
+        <w:jc w:val="both"/>
+        <w:rPr/>
+      </w:pPr>
+      <w:r>
         <w:rPr/>
         <w:drawing>
           <wp:inline distB="114300" distT="114300" distL="114300" distR="114300">
-            <wp:extent cx="5643563" cy="2676525"/>
+            <wp:extent cx="5731200" cy="762000"/>
             <wp:effectExtent b="0" l="0" r="0" t="0"/>
-            <wp:docPr descr="Gráfico" id="5" name="image7.png"/>
+            <wp:docPr id="9" name="image2.png"/>
             <a:graphic>
               <a:graphicData uri="http://schemas.openxmlformats.org/drawingml/2006/picture">
                 <pic:pic>
                   <pic:nvPicPr>
-                    <pic:cNvPr descr="Gráfico" id="0" name="image7.png"/>
-                    <pic:cNvPicPr preferRelativeResize="0"/>
-                  </pic:nvPicPr>
-                  <pic:blipFill>
-                    <a:blip r:embed="rId8"/>
-                    <a:srcRect b="0" l="0" r="0" t="0"/>
-                    <a:stretch>
-                      <a:fillRect/>
-                    </a:stretch>
-                  </pic:blipFill>
-                  <pic:spPr>
-                    <a:xfrm>
-                      <a:off x="0" y="0"/>
-                      <a:ext cx="5643563" cy="2676525"/>
-                    </a:xfrm>
-                    <a:prstGeom prst="rect"/>
-                    <a:ln/>
-                  </pic:spPr>
-                </pic:pic>
-              </a:graphicData>
-            </a:graphic>
-          </wp:inline>
-        </w:drawing>
-      </w:r>
-      <w:r>
-        <w:rPr>
-          <w:rtl w:val="0"/>
-        </w:rPr>
-        <w:t xml:space="preserve">Gráfico com os valores médios para a  métrica Chidamber-Kemerer do ganttproject.</w:t>
-      </w:r>
-    </w:p>
-    <w:p>
-      <w:pPr>
-        <w:ind w:left="0" w:firstLine="0"/>
-        <w:jc w:val="both"/>
-        <w:rPr/>
-      </w:pPr>
-      <w:r>
-        <w:rPr>
-          <w:rtl w:val="0"/>
-        </w:rPr>
-      </w:r>
-    </w:p>
-    <w:p>
-      <w:pPr>
-        <w:ind w:left="0" w:firstLine="0"/>
-        <w:jc w:val="both"/>
-        <w:rPr/>
-      </w:pPr>
-      <w:r>
-        <w:rPr>
-          <w:i w:val="1"/>
-          <w:rtl w:val="0"/>
-        </w:rPr>
-        <w:t xml:space="preserve">Nota</w:t>
-      </w:r>
-      <w:r>
-        <w:rPr>
-          <w:rtl w:val="0"/>
-        </w:rPr>
-        <w:t xml:space="preserve">: Todos os gráficos que se seguem têm o valor médio representado por uma linha verde e o valor de referência de alto nível (valor da tabela) representado por uma linha azul.</w:t>
-      </w:r>
-    </w:p>
-    <w:p>
-      <w:pPr>
-        <w:ind w:left="0" w:firstLine="0"/>
-        <w:jc w:val="both"/>
-        <w:rPr/>
-      </w:pPr>
-      <w:r>
-        <w:rPr>
-          <w:rtl w:val="0"/>
-        </w:rPr>
-      </w:r>
-    </w:p>
-    <w:p>
-      <w:pPr>
-        <w:ind w:left="0" w:firstLine="0"/>
-        <w:jc w:val="both"/>
-        <w:rPr/>
-      </w:pPr>
-      <w:r>
-        <w:rPr>
-          <w:rtl w:val="0"/>
-        </w:rPr>
-      </w:r>
-    </w:p>
-    <w:p>
-      <w:pPr>
-        <w:jc w:val="both"/>
-        <w:rPr>
-          <w:b w:val="1"/>
-        </w:rPr>
-      </w:pPr>
-      <w:r>
-        <w:rPr>
-          <w:b w:val="1"/>
-          <w:rtl w:val="0"/>
-        </w:rPr>
-        <w:t xml:space="preserve">Análise CBO</w:t>
-      </w:r>
-    </w:p>
-    <w:p>
-      <w:pPr>
-        <w:jc w:val="both"/>
-        <w:rPr>
-          <w:b w:val="1"/>
-        </w:rPr>
-      </w:pPr>
-      <w:r>
-        <w:rPr>
-          <w:rtl w:val="0"/>
-        </w:rPr>
-      </w:r>
-    </w:p>
-    <w:p>
-      <w:pPr>
-        <w:ind w:left="0" w:firstLine="0"/>
-        <w:jc w:val="both"/>
-        <w:rPr/>
-      </w:pPr>
-      <w:r>
-        <w:rPr>
-          <w:rtl w:val="0"/>
-        </w:rPr>
-        <w:t xml:space="preserve">Começando pelo CBO, é o valor que se destaca de imediato dos outros valores. Isto é, comparando a proporção com os valores de referência e, considerando os casos em que foi usada Java como linguagem, o valor de CBO é bastante mais baixo do que o nosso valor (cerca de 5 vezes no caso de baixa qualidade e 10 vezes no caso de alta qualidade). </w:t>
-      </w:r>
-    </w:p>
-    <w:p>
-      <w:pPr>
-        <w:ind w:left="0" w:firstLine="0"/>
-        <w:jc w:val="both"/>
-        <w:rPr/>
-      </w:pPr>
-      <w:r>
-        <w:rPr>
-          <w:rtl w:val="0"/>
-        </w:rPr>
-        <w:t xml:space="preserve">Isto é um mau sinal pois nós queremos tentar baixar o coupling, ou seja, baixar o valor de CBO.</w:t>
-      </w:r>
-    </w:p>
-    <w:p>
-      <w:pPr>
-        <w:jc w:val="both"/>
-        <w:rPr/>
-      </w:pPr>
-      <w:r>
-        <w:rPr/>
-        <w:drawing>
-          <wp:inline distB="114300" distT="114300" distL="114300" distR="114300">
-            <wp:extent cx="5614988" cy="3255200"/>
-            <wp:effectExtent b="0" l="0" r="0" t="0"/>
-            <wp:docPr id="10" name="image3.png"/>
-            <a:graphic>
-              <a:graphicData uri="http://schemas.openxmlformats.org/drawingml/2006/picture">
-                <pic:pic>
-                  <pic:nvPicPr>
-                    <pic:cNvPr id="0" name="image3.png"/>
-                    <pic:cNvPicPr preferRelativeResize="0"/>
-                  </pic:nvPicPr>
-                  <pic:blipFill>
-                    <a:blip r:embed="rId9"/>
-                    <a:srcRect b="0" l="0" r="0" t="0"/>
-                    <a:stretch>
-                      <a:fillRect/>
-                    </a:stretch>
-                  </pic:blipFill>
-                  <pic:spPr>
-                    <a:xfrm>
-                      <a:off x="0" y="0"/>
-                      <a:ext cx="5614988" cy="3255200"/>
-                    </a:xfrm>
-                    <a:prstGeom prst="rect"/>
-                    <a:ln/>
-                  </pic:spPr>
-                </pic:pic>
-              </a:graphicData>
-            </a:graphic>
-          </wp:inline>
-        </w:drawing>
-      </w:r>
-      <w:r>
-        <w:rPr>
-          <w:rtl w:val="0"/>
-        </w:rPr>
-      </w:r>
-    </w:p>
-    <w:p>
-      <w:pPr>
-        <w:ind w:left="0" w:firstLine="0"/>
-        <w:jc w:val="both"/>
-        <w:rPr/>
-      </w:pPr>
-      <w:r>
-        <w:rPr>
-          <w:rtl w:val="0"/>
-        </w:rPr>
-        <w:t xml:space="preserve">Gráfico com a distribuição de CBO entre as classes.</w:t>
-      </w:r>
-    </w:p>
-    <w:p>
-      <w:pPr>
-        <w:ind w:left="0" w:firstLine="0"/>
-        <w:jc w:val="both"/>
-        <w:rPr/>
-      </w:pPr>
-      <w:r>
-        <w:rPr>
-          <w:rtl w:val="0"/>
-        </w:rPr>
-        <w:t xml:space="preserve">Analisando a classe com o valor de CBO mais elevado (133). (Classe A)</w:t>
-      </w:r>
-    </w:p>
-    <w:p>
-      <w:pPr>
-        <w:jc w:val="both"/>
-        <w:rPr/>
-      </w:pPr>
-      <w:r>
-        <w:rPr/>
-        <w:drawing>
-          <wp:inline distB="114300" distT="114300" distL="114300" distR="114300">
-            <wp:extent cx="5731200" cy="762000"/>
-            <wp:effectExtent b="0" l="0" r="0" t="0"/>
-            <wp:docPr id="9" name="image10.png"/>
-            <a:graphic>
-              <a:graphicData uri="http://schemas.openxmlformats.org/drawingml/2006/picture">
-                <pic:pic>
-                  <pic:nvPicPr>
-                    <pic:cNvPr id="0" name="image10.png"/>
+                    <pic:cNvPr id="0" name="image2.png"/>
                     <pic:cNvPicPr preferRelativeResize="0"/>
                   </pic:nvPicPr>
                   <pic:blipFill>
@@ -983,6 +1201,19 @@
     </w:p>
     <w:p>
       <w:pPr>
+        <w:ind w:left="0" w:firstLine="720"/>
+        <w:jc w:val="both"/>
+        <w:rPr/>
+      </w:pPr>
+      <w:r>
+        <w:rPr>
+          <w:rtl w:val="0"/>
+        </w:rPr>
+        <w:t xml:space="preserve">Esta classe realmente tem o valor mais elevado de CBO mas, se formos analisar a classe em si, verificamos que este valor é tão elevado pois utiliza bastantes classes da própria linguagem Java. Isto não é tão problemático como utilizar classes criadas pelo developer porque, a probabilidade de uma classe da linguagem Java ser alterada e isso fazer com que a classe que a utiliza deixe de funcionar corretamente é menor do que, utilizar várias classes criadas no âmbito de um projeto e, por necessidade, ter que alterar alguma delas e causar efeitos laterais negativos para uma classe que a utiliza.</w:t>
+      </w:r>
+    </w:p>
+    <w:p>
+      <w:pPr>
         <w:ind w:left="0" w:firstLine="0"/>
         <w:jc w:val="both"/>
         <w:rPr/>
@@ -991,23 +1222,11 @@
         <w:rPr>
           <w:rtl w:val="0"/>
         </w:rPr>
-        <w:t xml:space="preserve">Esta classe realmente tem o valor mais elevado de CBO mas, se formos analisar a classe em si, verificamos que este valor é tão elevado pois utiliza bastantes classes da própria linguagem Java. Isto não é tão problemático como utilizar classes criadas pelo developer porque, a probabilidade de uma classe da linguagem Java ser alterada e isso fazer com que a classe que a utiliza deixe de funcionar corretamente é menor do que, utilizar várias classes criadas no âmbito de um projeto e, por necessidade, ter que alterar alguma delas e causar efeitos laterais negativos para uma classe que a utiliza.</w:t>
-      </w:r>
-    </w:p>
-    <w:p>
-      <w:pPr>
-        <w:ind w:left="0" w:firstLine="0"/>
-        <w:jc w:val="both"/>
-        <w:rPr/>
-      </w:pPr>
-      <w:r>
-        <w:rPr>
-          <w:rtl w:val="0"/>
-        </w:rPr>
-      </w:r>
-    </w:p>
-    <w:p>
-      <w:pPr>
+      </w:r>
+    </w:p>
+    <w:p>
+      <w:pPr>
+        <w:ind w:firstLine="720"/>
         <w:jc w:val="both"/>
         <w:rPr/>
       </w:pPr>
@@ -1029,12 +1248,12 @@
           <wp:inline distB="114300" distT="114300" distL="114300" distR="114300">
             <wp:extent cx="5738813" cy="771525"/>
             <wp:effectExtent b="0" l="0" r="0" t="0"/>
-            <wp:docPr id="2" name="image11.png"/>
+            <wp:docPr id="1" name="image9.png"/>
             <a:graphic>
               <a:graphicData uri="http://schemas.openxmlformats.org/drawingml/2006/picture">
                 <pic:pic>
                   <pic:nvPicPr>
-                    <pic:cNvPr id="0" name="image11.png"/>
+                    <pic:cNvPr id="0" name="image9.png"/>
                     <pic:cNvPicPr preferRelativeResize="0"/>
                   </pic:nvPicPr>
                   <pic:blipFill>
@@ -1066,7 +1285,7 @@
     </w:p>
     <w:p>
       <w:pPr>
-        <w:ind w:left="0" w:firstLine="0"/>
+        <w:ind w:left="0" w:firstLine="720"/>
         <w:jc w:val="both"/>
         <w:rPr/>
       </w:pPr>
@@ -1079,7 +1298,7 @@
     </w:p>
     <w:p>
       <w:pPr>
-        <w:ind w:left="0" w:firstLine="0"/>
+        <w:ind w:left="0" w:firstLine="720"/>
         <w:jc w:val="both"/>
         <w:rPr/>
       </w:pPr>
@@ -1372,22 +1591,26 @@
     </w:p>
     <w:p>
       <w:pPr>
-        <w:ind w:left="0" w:firstLine="0"/>
-        <w:jc w:val="both"/>
-        <w:rPr/>
-      </w:pPr>
-      <w:r>
-        <w:rPr/>
+        <w:spacing w:line="24.000000000000004" w:lineRule="auto"/>
+        <w:jc w:val="both"/>
+        <w:rPr>
+          <w:b w:val="1"/>
+        </w:rPr>
+      </w:pPr>
+      <w:r>
+        <w:rPr>
+          <w:b w:val="1"/>
+        </w:rPr>
         <w:drawing>
           <wp:inline distB="114300" distT="114300" distL="114300" distR="114300">
-            <wp:extent cx="5672138" cy="3457575"/>
+            <wp:extent cx="5734050" cy="3353671"/>
             <wp:effectExtent b="0" l="0" r="0" t="0"/>
-            <wp:docPr id="1" name="image2.png"/>
+            <wp:docPr id="10" name="image4.png"/>
             <a:graphic>
               <a:graphicData uri="http://schemas.openxmlformats.org/drawingml/2006/picture">
                 <pic:pic>
                   <pic:nvPicPr>
-                    <pic:cNvPr id="0" name="image2.png"/>
+                    <pic:cNvPr id="0" name="image4.png"/>
                     <pic:cNvPicPr preferRelativeResize="0"/>
                   </pic:nvPicPr>
                   <pic:blipFill>
@@ -1400,7 +1623,7 @@
                   <pic:spPr>
                     <a:xfrm>
                       <a:off x="0" y="0"/>
-                      <a:ext cx="5672138" cy="3457575"/>
+                      <a:ext cx="5734050" cy="3353671"/>
                     </a:xfrm>
                     <a:prstGeom prst="rect"/>
                     <a:ln/>
@@ -1417,31 +1640,122 @@
         </w:rPr>
       </w:r>
     </w:p>
-    <w:p>
-      <w:pPr>
-        <w:jc w:val="both"/>
-        <w:rPr/>
-      </w:pPr>
-      <w:r>
-        <w:rPr>
-          <w:rtl w:val="0"/>
-        </w:rPr>
-        <w:t xml:space="preserve">Gráfico com a distribuição de DIT entre as classes.</w:t>
-      </w:r>
-    </w:p>
-    <w:p>
-      <w:pPr>
-        <w:jc w:val="both"/>
-        <w:rPr/>
-      </w:pPr>
-      <w:r>
-        <w:rPr>
-          <w:rtl w:val="0"/>
-        </w:rPr>
-      </w:r>
-    </w:p>
-    <w:p>
-      <w:pPr>
+    <w:tbl>
+      <w:tblPr>
+        <w:tblStyle w:val="Table3"/>
+        <w:tblW w:w="9029.0" w:type="dxa"/>
+        <w:jc w:val="left"/>
+        <w:tblLayout w:type="fixed"/>
+        <w:tblLook w:val="0600"/>
+      </w:tblPr>
+      <w:tblGrid>
+        <w:gridCol w:w="9029"/>
+        <w:tblGridChange w:id="0">
+          <w:tblGrid>
+            <w:gridCol w:w="9029"/>
+          </w:tblGrid>
+        </w:tblGridChange>
+      </w:tblGrid>
+      <w:tr>
+        <w:trPr>
+          <w:cantSplit w:val="0"/>
+          <w:trHeight w:val="101.19140625" w:hRule="atLeast"/>
+          <w:tblHeader w:val="0"/>
+        </w:trPr>
+        <w:tc>
+          <w:tcPr>
+            <w:shd w:fill="auto" w:val="clear"/>
+            <w:tcMar>
+              <w:top w:w="100.0" w:type="dxa"/>
+              <w:left w:w="100.0" w:type="dxa"/>
+              <w:bottom w:w="100.0" w:type="dxa"/>
+              <w:right w:w="100.0" w:type="dxa"/>
+            </w:tcMar>
+            <w:vAlign w:val="top"/>
+          </w:tcPr>
+          <w:p>
+            <w:pPr>
+              <w:spacing w:line="96.00000000000001" w:lineRule="auto"/>
+              <w:jc w:val="both"/>
+              <w:rPr>
+                <w:b w:val="1"/>
+              </w:rPr>
+            </w:pPr>
+            <w:r>
+              <w:rPr>
+                <w:rtl w:val="0"/>
+              </w:rPr>
+            </w:r>
+          </w:p>
+        </w:tc>
+      </w:tr>
+      <w:tr>
+        <w:trPr>
+          <w:cantSplit w:val="0"/>
+          <w:tblHeader w:val="0"/>
+        </w:trPr>
+        <w:tc>
+          <w:tcPr>
+            <w:shd w:fill="auto" w:val="clear"/>
+            <w:tcMar>
+              <w:top w:w="100.0" w:type="dxa"/>
+              <w:left w:w="100.0" w:type="dxa"/>
+              <w:bottom w:w="100.0" w:type="dxa"/>
+              <w:right w:w="100.0" w:type="dxa"/>
+            </w:tcMar>
+            <w:vAlign w:val="top"/>
+          </w:tcPr>
+          <w:p>
+            <w:pPr>
+              <w:spacing w:line="96.00000000000001" w:lineRule="auto"/>
+              <w:jc w:val="both"/>
+              <w:rPr>
+                <w:b w:val="1"/>
+                <w:i w:val="1"/>
+                <w:sz w:val="18"/>
+                <w:szCs w:val="18"/>
+              </w:rPr>
+            </w:pPr>
+            <w:r>
+              <w:rPr>
+                <w:sz w:val="18"/>
+                <w:szCs w:val="18"/>
+                <w:rtl w:val="0"/>
+              </w:rPr>
+              <w:t xml:space="preserve">Legenda </w:t>
+            </w:r>
+            <w:r>
+              <w:rPr>
+                <w:i w:val="1"/>
+                <w:sz w:val="18"/>
+                <w:szCs w:val="18"/>
+                <w:rtl w:val="0"/>
+              </w:rPr>
+              <w:t xml:space="preserve">- Gráfico com a distribuição de DIT entre as classes.</w:t>
+            </w:r>
+            <w:r>
+              <w:rPr>
+                <w:rtl w:val="0"/>
+              </w:rPr>
+            </w:r>
+          </w:p>
+        </w:tc>
+      </w:tr>
+    </w:tbl>
+    <w:p>
+      <w:pPr>
+        <w:jc w:val="both"/>
+        <w:rPr/>
+      </w:pPr>
+      <w:r>
+        <w:rPr>
+          <w:rtl w:val="0"/>
+        </w:rPr>
+      </w:r>
+    </w:p>
+    <w:p>
+      <w:pPr>
+        <w:ind w:firstLine="720"/>
         <w:jc w:val="both"/>
         <w:rPr/>
       </w:pPr>
@@ -1653,6 +1967,17 @@
     <w:p>
       <w:pPr>
         <w:jc w:val="both"/>
+        <w:rPr/>
+      </w:pPr>
+      <w:r>
+        <w:rPr>
+          <w:rtl w:val="0"/>
+        </w:rPr>
+      </w:r>
+    </w:p>
+    <w:p>
+      <w:pPr>
+        <w:jc w:val="both"/>
         <w:rPr>
           <w:b w:val="1"/>
         </w:rPr>
@@ -1680,21 +2005,26 @@
     </w:p>
     <w:p>
       <w:pPr>
-        <w:jc w:val="both"/>
-        <w:rPr/>
-      </w:pPr>
-      <w:r>
-        <w:rPr/>
+        <w:spacing w:line="96.00000000000001" w:lineRule="auto"/>
+        <w:jc w:val="both"/>
+        <w:rPr>
+          <w:b w:val="1"/>
+        </w:rPr>
+      </w:pPr>
+      <w:r>
+        <w:rPr>
+          <w:b w:val="1"/>
+        </w:rPr>
         <w:drawing>
           <wp:inline distB="114300" distT="114300" distL="114300" distR="114300">
-            <wp:extent cx="5705475" cy="3224213"/>
+            <wp:extent cx="5731200" cy="3162300"/>
             <wp:effectExtent b="0" l="0" r="0" t="0"/>
-            <wp:docPr id="6" name="image1.png"/>
+            <wp:docPr id="6" name="image3.png"/>
             <a:graphic>
               <a:graphicData uri="http://schemas.openxmlformats.org/drawingml/2006/picture">
                 <pic:pic>
                   <pic:nvPicPr>
-                    <pic:cNvPr id="0" name="image1.png"/>
+                    <pic:cNvPr id="0" name="image3.png"/>
                     <pic:cNvPicPr preferRelativeResize="0"/>
                   </pic:nvPicPr>
                   <pic:blipFill>
@@ -1707,7 +2037,7 @@
                   <pic:spPr>
                     <a:xfrm>
                       <a:off x="0" y="0"/>
-                      <a:ext cx="5705475" cy="3224213"/>
+                      <a:ext cx="5731200" cy="3162300"/>
                     </a:xfrm>
                     <a:prstGeom prst="rect"/>
                     <a:ln/>
@@ -1724,31 +2054,120 @@
         </w:rPr>
       </w:r>
     </w:p>
-    <w:p>
-      <w:pPr>
-        <w:jc w:val="both"/>
-        <w:rPr/>
-      </w:pPr>
-      <w:r>
-        <w:rPr>
-          <w:rtl w:val="0"/>
-        </w:rPr>
-        <w:t xml:space="preserve">Gráfico com a distribuição de LCOM entre as classes.</w:t>
-      </w:r>
-    </w:p>
-    <w:p>
-      <w:pPr>
-        <w:jc w:val="both"/>
-        <w:rPr/>
-      </w:pPr>
-      <w:r>
-        <w:rPr>
-          <w:rtl w:val="0"/>
-        </w:rPr>
-      </w:r>
-    </w:p>
-    <w:p>
-      <w:pPr>
+    <w:tbl>
+      <w:tblPr>
+        <w:tblStyle w:val="Table4"/>
+        <w:tblW w:w="9029.0" w:type="dxa"/>
+        <w:jc w:val="left"/>
+        <w:tblLayout w:type="fixed"/>
+        <w:tblLook w:val="0600"/>
+      </w:tblPr>
+      <w:tblGrid>
+        <w:gridCol w:w="9029"/>
+        <w:tblGridChange w:id="0">
+          <w:tblGrid>
+            <w:gridCol w:w="9029"/>
+          </w:tblGrid>
+        </w:tblGridChange>
+      </w:tblGrid>
+      <w:tr>
+        <w:trPr>
+          <w:cantSplit w:val="0"/>
+          <w:tblHeader w:val="0"/>
+        </w:trPr>
+        <w:tc>
+          <w:tcPr>
+            <w:shd w:fill="auto" w:val="clear"/>
+            <w:tcMar>
+              <w:top w:w="100.0" w:type="dxa"/>
+              <w:left w:w="100.0" w:type="dxa"/>
+              <w:bottom w:w="100.0" w:type="dxa"/>
+              <w:right w:w="100.0" w:type="dxa"/>
+            </w:tcMar>
+            <w:vAlign w:val="top"/>
+          </w:tcPr>
+          <w:p>
+            <w:pPr>
+              <w:spacing w:line="96.00000000000001" w:lineRule="auto"/>
+              <w:jc w:val="both"/>
+              <w:rPr>
+                <w:b w:val="1"/>
+              </w:rPr>
+            </w:pPr>
+            <w:r>
+              <w:rPr>
+                <w:rtl w:val="0"/>
+              </w:rPr>
+            </w:r>
+          </w:p>
+        </w:tc>
+      </w:tr>
+      <w:tr>
+        <w:trPr>
+          <w:cantSplit w:val="0"/>
+          <w:tblHeader w:val="0"/>
+        </w:trPr>
+        <w:tc>
+          <w:tcPr>
+            <w:shd w:fill="auto" w:val="clear"/>
+            <w:tcMar>
+              <w:top w:w="100.0" w:type="dxa"/>
+              <w:left w:w="100.0" w:type="dxa"/>
+              <w:bottom w:w="100.0" w:type="dxa"/>
+              <w:right w:w="100.0" w:type="dxa"/>
+            </w:tcMar>
+            <w:vAlign w:val="top"/>
+          </w:tcPr>
+          <w:p>
+            <w:pPr>
+              <w:spacing w:line="96.00000000000001" w:lineRule="auto"/>
+              <w:rPr>
+                <w:b w:val="1"/>
+                <w:i w:val="1"/>
+                <w:sz w:val="18"/>
+                <w:szCs w:val="18"/>
+              </w:rPr>
+            </w:pPr>
+            <w:r>
+              <w:rPr>
+                <w:sz w:val="18"/>
+                <w:szCs w:val="18"/>
+                <w:rtl w:val="0"/>
+              </w:rPr>
+              <w:t xml:space="preserve">Legenda </w:t>
+            </w:r>
+            <w:r>
+              <w:rPr>
+                <w:i w:val="1"/>
+                <w:sz w:val="18"/>
+                <w:szCs w:val="18"/>
+                <w:rtl w:val="0"/>
+              </w:rPr>
+              <w:t xml:space="preserve">- Gráfico com a distribuição de LCOM entre as classes.</w:t>
+            </w:r>
+            <w:r>
+              <w:rPr>
+                <w:rtl w:val="0"/>
+              </w:rPr>
+            </w:r>
+          </w:p>
+        </w:tc>
+      </w:tr>
+    </w:tbl>
+    <w:p>
+      <w:pPr>
+        <w:jc w:val="both"/>
+        <w:rPr/>
+      </w:pPr>
+      <w:r>
+        <w:rPr>
+          <w:rtl w:val="0"/>
+        </w:rPr>
+      </w:r>
+    </w:p>
+    <w:p>
+      <w:pPr>
+        <w:ind w:firstLine="720"/>
         <w:jc w:val="both"/>
         <w:rPr/>
       </w:pPr>
@@ -2031,12 +2450,12 @@
           <wp:inline distB="114300" distT="114300" distL="114300" distR="114300">
             <wp:extent cx="5731200" cy="3594100"/>
             <wp:effectExtent b="0" l="0" r="0" t="0"/>
-            <wp:docPr id="7" name="image6.png"/>
+            <wp:docPr id="5" name="image12.png"/>
             <a:graphic>
               <a:graphicData uri="http://schemas.openxmlformats.org/drawingml/2006/picture">
                 <pic:pic>
                   <pic:nvPicPr>
-                    <pic:cNvPr id="0" name="image6.png"/>
+                    <pic:cNvPr id="0" name="image12.png"/>
                     <pic:cNvPicPr preferRelativeResize="0"/>
                   </pic:nvPicPr>
                   <pic:blipFill>
@@ -2069,28 +2488,44 @@
     <w:p>
       <w:pPr>
         <w:jc w:val="both"/>
-        <w:rPr/>
-      </w:pPr>
-      <w:r>
-        <w:rPr>
-          <w:rtl w:val="0"/>
-        </w:rPr>
-        <w:t xml:space="preserve">Gráfico com a distribuição de NOC entre as classes.</w:t>
-      </w:r>
-    </w:p>
-    <w:p>
-      <w:pPr>
-        <w:jc w:val="both"/>
-        <w:rPr/>
-      </w:pPr>
-      <w:r>
-        <w:rPr>
-          <w:rtl w:val="0"/>
-        </w:rPr>
-      </w:r>
-    </w:p>
-    <w:p>
-      <w:pPr>
+        <w:rPr>
+          <w:i w:val="1"/>
+          <w:sz w:val="18"/>
+          <w:szCs w:val="18"/>
+        </w:rPr>
+      </w:pPr>
+      <w:r>
+        <w:rPr>
+          <w:sz w:val="18"/>
+          <w:szCs w:val="18"/>
+          <w:rtl w:val="0"/>
+        </w:rPr>
+        <w:t xml:space="preserve">Legenda </w:t>
+      </w:r>
+      <w:r>
+        <w:rPr>
+          <w:i w:val="1"/>
+          <w:sz w:val="18"/>
+          <w:szCs w:val="18"/>
+          <w:rtl w:val="0"/>
+        </w:rPr>
+        <w:t xml:space="preserve">- Gráfico com a distribuição de NOC entre as classes.</w:t>
+      </w:r>
+    </w:p>
+    <w:p>
+      <w:pPr>
+        <w:jc w:val="both"/>
+        <w:rPr/>
+      </w:pPr>
+      <w:r>
+        <w:rPr>
+          <w:rtl w:val="0"/>
+        </w:rPr>
+      </w:r>
+    </w:p>
+    <w:p>
+      <w:pPr>
+        <w:ind w:firstLine="720"/>
         <w:jc w:val="both"/>
         <w:rPr/>
       </w:pPr>
@@ -2114,6 +2549,7 @@
     </w:p>
     <w:p>
       <w:pPr>
+        <w:ind w:firstLine="720"/>
         <w:jc w:val="both"/>
         <w:rPr/>
       </w:pPr>
@@ -2135,12 +2571,12 @@
           <wp:inline distB="114300" distT="114300" distL="114300" distR="114300">
             <wp:extent cx="5691188" cy="238125"/>
             <wp:effectExtent b="0" l="0" r="0" t="0"/>
-            <wp:docPr id="3" name="image9.png"/>
+            <wp:docPr id="2" name="image5.png"/>
             <a:graphic>
               <a:graphicData uri="http://schemas.openxmlformats.org/drawingml/2006/picture">
                 <pic:pic>
                   <pic:nvPicPr>
-                    <pic:cNvPr id="0" name="image9.png"/>
+                    <pic:cNvPr id="0" name="image5.png"/>
                     <pic:cNvPicPr preferRelativeResize="0"/>
                   </pic:nvPicPr>
                   <pic:blipFill>
@@ -2181,12 +2617,12 @@
           <wp:inline distB="114300" distT="114300" distL="114300" distR="114300">
             <wp:extent cx="5710238" cy="485775"/>
             <wp:effectExtent b="0" l="0" r="0" t="0"/>
-            <wp:docPr id="4" name="image12.png"/>
+            <wp:docPr id="3" name="image11.png"/>
             <a:graphic>
               <a:graphicData uri="http://schemas.openxmlformats.org/drawingml/2006/picture">
                 <pic:pic>
                   <pic:nvPicPr>
-                    <pic:cNvPr id="0" name="image12.png"/>
+                    <pic:cNvPr id="0" name="image11.png"/>
                     <pic:cNvPicPr preferRelativeResize="0"/>
                   </pic:nvPicPr>
                   <pic:blipFill>
@@ -2229,6 +2665,7 @@
     </w:p>
     <w:p>
       <w:pPr>
+        <w:ind w:firstLine="720"/>
         <w:jc w:val="both"/>
         <w:rPr/>
       </w:pPr>
@@ -2358,12 +2795,12 @@
           <wp:inline distB="114300" distT="114300" distL="114300" distR="114300">
             <wp:extent cx="5731200" cy="3632200"/>
             <wp:effectExtent b="0" l="0" r="0" t="0"/>
-            <wp:docPr id="12" name="image4.png"/>
+            <wp:docPr id="12" name="image8.png"/>
             <a:graphic>
               <a:graphicData uri="http://schemas.openxmlformats.org/drawingml/2006/picture">
                 <pic:pic>
                   <pic:nvPicPr>
-                    <pic:cNvPr id="0" name="image4.png"/>
+                    <pic:cNvPr id="0" name="image8.png"/>
                     <pic:cNvPicPr preferRelativeResize="0"/>
                   </pic:nvPicPr>
                   <pic:blipFill>
@@ -2396,28 +2833,44 @@
     <w:p>
       <w:pPr>
         <w:jc w:val="both"/>
-        <w:rPr/>
-      </w:pPr>
-      <w:r>
-        <w:rPr>
-          <w:rtl w:val="0"/>
-        </w:rPr>
-        <w:t xml:space="preserve">Gráfico com a distribuição de RFC entre as classes.</w:t>
-      </w:r>
-    </w:p>
-    <w:p>
-      <w:pPr>
-        <w:jc w:val="both"/>
-        <w:rPr/>
-      </w:pPr>
-      <w:r>
-        <w:rPr>
-          <w:rtl w:val="0"/>
-        </w:rPr>
-      </w:r>
-    </w:p>
-    <w:p>
-      <w:pPr>
+        <w:rPr>
+          <w:i w:val="1"/>
+          <w:sz w:val="18"/>
+          <w:szCs w:val="18"/>
+        </w:rPr>
+      </w:pPr>
+      <w:r>
+        <w:rPr>
+          <w:sz w:val="18"/>
+          <w:szCs w:val="18"/>
+          <w:rtl w:val="0"/>
+        </w:rPr>
+        <w:t xml:space="preserve">Legenda </w:t>
+      </w:r>
+      <w:r>
+        <w:rPr>
+          <w:i w:val="1"/>
+          <w:sz w:val="18"/>
+          <w:szCs w:val="18"/>
+          <w:rtl w:val="0"/>
+        </w:rPr>
+        <w:t xml:space="preserve">- Gráfico com a distribuição de RFC entre as classes.</w:t>
+      </w:r>
+    </w:p>
+    <w:p>
+      <w:pPr>
+        <w:jc w:val="both"/>
+        <w:rPr/>
+      </w:pPr>
+      <w:r>
+        <w:rPr>
+          <w:rtl w:val="0"/>
+        </w:rPr>
+      </w:r>
+    </w:p>
+    <w:p>
+      <w:pPr>
+        <w:ind w:firstLine="720"/>
         <w:jc w:val="both"/>
         <w:rPr/>
       </w:pPr>
@@ -2678,12 +3131,12 @@
           <wp:inline distB="114300" distT="114300" distL="114300" distR="114300">
             <wp:extent cx="5731200" cy="3619500"/>
             <wp:effectExtent b="0" l="0" r="0" t="0"/>
-            <wp:docPr id="8" name="image8.png"/>
+            <wp:docPr id="7" name="image6.png"/>
             <a:graphic>
               <a:graphicData uri="http://schemas.openxmlformats.org/drawingml/2006/picture">
                 <pic:pic>
                   <pic:nvPicPr>
-                    <pic:cNvPr id="0" name="image8.png"/>
+                    <pic:cNvPr id="0" name="image6.png"/>
                     <pic:cNvPicPr preferRelativeResize="0"/>
                   </pic:nvPicPr>
                   <pic:blipFill>
@@ -2716,28 +3169,44 @@
     <w:p>
       <w:pPr>
         <w:jc w:val="both"/>
-        <w:rPr/>
-      </w:pPr>
-      <w:r>
-        <w:rPr>
-          <w:rtl w:val="0"/>
-        </w:rPr>
-        <w:t xml:space="preserve">Gráfico com a distribuição de WMC entre as classes.</w:t>
-      </w:r>
-    </w:p>
-    <w:p>
-      <w:pPr>
-        <w:jc w:val="both"/>
-        <w:rPr/>
-      </w:pPr>
-      <w:r>
-        <w:rPr>
-          <w:rtl w:val="0"/>
-        </w:rPr>
-      </w:r>
-    </w:p>
-    <w:p>
-      <w:pPr>
+        <w:rPr>
+          <w:i w:val="1"/>
+          <w:sz w:val="18"/>
+          <w:szCs w:val="18"/>
+        </w:rPr>
+      </w:pPr>
+      <w:r>
+        <w:rPr>
+          <w:sz w:val="18"/>
+          <w:szCs w:val="18"/>
+          <w:rtl w:val="0"/>
+        </w:rPr>
+        <w:t xml:space="preserve">Legenda </w:t>
+      </w:r>
+      <w:r>
+        <w:rPr>
+          <w:i w:val="1"/>
+          <w:sz w:val="18"/>
+          <w:szCs w:val="18"/>
+          <w:rtl w:val="0"/>
+        </w:rPr>
+        <w:t xml:space="preserve">- Gráfico com a distribuição de WMC entre as classes.</w:t>
+      </w:r>
+    </w:p>
+    <w:p>
+      <w:pPr>
+        <w:jc w:val="both"/>
+        <w:rPr/>
+      </w:pPr>
+      <w:r>
+        <w:rPr>
+          <w:rtl w:val="0"/>
+        </w:rPr>
+      </w:r>
+    </w:p>
+    <w:p>
+      <w:pPr>
+        <w:ind w:firstLine="720"/>
         <w:jc w:val="both"/>
         <w:rPr/>
       </w:pPr>
@@ -2936,6 +3405,202 @@
       <w:sz w:val="30"/>
       <w:szCs w:val="30"/>
     </w:rPr>
+  </w:style>
+  <w:style w:type="table" w:styleId="Table1">
+    <w:basedOn w:val="TableNormal"/>
+    <w:tblPr>
+      <w:tblStyleRowBandSize w:val="1"/>
+      <w:tblStyleColBandSize w:val="1"/>
+      <w:tblCellMar>
+        <w:top w:w="100.0" w:type="dxa"/>
+        <w:left w:w="100.0" w:type="dxa"/>
+        <w:bottom w:w="100.0" w:type="dxa"/>
+        <w:right w:w="100.0" w:type="dxa"/>
+      </w:tblCellMar>
+    </w:tblPr>
+    <w:tblStylePr w:type="band1Horz">
+      <w:tcPr/>
+    </w:tblStylePr>
+    <w:tblStylePr w:type="band1Vert">
+      <w:tcPr/>
+    </w:tblStylePr>
+    <w:tblStylePr w:type="band2Horz">
+      <w:tcPr/>
+    </w:tblStylePr>
+    <w:tblStylePr w:type="band2Vert">
+      <w:tcPr/>
+    </w:tblStylePr>
+    <w:tblStylePr w:type="firstCol">
+      <w:tcPr/>
+    </w:tblStylePr>
+    <w:tblStylePr w:type="firstRow">
+      <w:tcPr/>
+    </w:tblStylePr>
+    <w:tblStylePr w:type="lastCol">
+      <w:tcPr/>
+    </w:tblStylePr>
+    <w:tblStylePr w:type="lastRow">
+      <w:tcPr/>
+    </w:tblStylePr>
+    <w:tblStylePr w:type="neCell">
+      <w:tcPr/>
+    </w:tblStylePr>
+    <w:tblStylePr w:type="nwCell">
+      <w:tcPr/>
+    </w:tblStylePr>
+    <w:tblStylePr w:type="seCell">
+      <w:tcPr/>
+    </w:tblStylePr>
+    <w:tblStylePr w:type="swCell">
+      <w:tcPr/>
+    </w:tblStylePr>
+  </w:style>
+  <w:style w:type="table" w:styleId="Table2">
+    <w:basedOn w:val="TableNormal"/>
+    <w:tblPr>
+      <w:tblStyleRowBandSize w:val="1"/>
+      <w:tblStyleColBandSize w:val="1"/>
+      <w:tblCellMar>
+        <w:top w:w="100.0" w:type="dxa"/>
+        <w:left w:w="100.0" w:type="dxa"/>
+        <w:bottom w:w="100.0" w:type="dxa"/>
+        <w:right w:w="100.0" w:type="dxa"/>
+      </w:tblCellMar>
+    </w:tblPr>
+    <w:tblStylePr w:type="band1Horz">
+      <w:tcPr/>
+    </w:tblStylePr>
+    <w:tblStylePr w:type="band1Vert">
+      <w:tcPr/>
+    </w:tblStylePr>
+    <w:tblStylePr w:type="band2Horz">
+      <w:tcPr/>
+    </w:tblStylePr>
+    <w:tblStylePr w:type="band2Vert">
+      <w:tcPr/>
+    </w:tblStylePr>
+    <w:tblStylePr w:type="firstCol">
+      <w:tcPr/>
+    </w:tblStylePr>
+    <w:tblStylePr w:type="firstRow">
+      <w:tcPr/>
+    </w:tblStylePr>
+    <w:tblStylePr w:type="lastCol">
+      <w:tcPr/>
+    </w:tblStylePr>
+    <w:tblStylePr w:type="lastRow">
+      <w:tcPr/>
+    </w:tblStylePr>
+    <w:tblStylePr w:type="neCell">
+      <w:tcPr/>
+    </w:tblStylePr>
+    <w:tblStylePr w:type="nwCell">
+      <w:tcPr/>
+    </w:tblStylePr>
+    <w:tblStylePr w:type="seCell">
+      <w:tcPr/>
+    </w:tblStylePr>
+    <w:tblStylePr w:type="swCell">
+      <w:tcPr/>
+    </w:tblStylePr>
+  </w:style>
+  <w:style w:type="table" w:styleId="Table3">
+    <w:basedOn w:val="TableNormal"/>
+    <w:tblPr>
+      <w:tblStyleRowBandSize w:val="1"/>
+      <w:tblStyleColBandSize w:val="1"/>
+      <w:tblCellMar>
+        <w:top w:w="100.0" w:type="dxa"/>
+        <w:left w:w="100.0" w:type="dxa"/>
+        <w:bottom w:w="100.0" w:type="dxa"/>
+        <w:right w:w="100.0" w:type="dxa"/>
+      </w:tblCellMar>
+    </w:tblPr>
+    <w:tblStylePr w:type="band1Horz">
+      <w:tcPr/>
+    </w:tblStylePr>
+    <w:tblStylePr w:type="band1Vert">
+      <w:tcPr/>
+    </w:tblStylePr>
+    <w:tblStylePr w:type="band2Horz">
+      <w:tcPr/>
+    </w:tblStylePr>
+    <w:tblStylePr w:type="band2Vert">
+      <w:tcPr/>
+    </w:tblStylePr>
+    <w:tblStylePr w:type="firstCol">
+      <w:tcPr/>
+    </w:tblStylePr>
+    <w:tblStylePr w:type="firstRow">
+      <w:tcPr/>
+    </w:tblStylePr>
+    <w:tblStylePr w:type="lastCol">
+      <w:tcPr/>
+    </w:tblStylePr>
+    <w:tblStylePr w:type="lastRow">
+      <w:tcPr/>
+    </w:tblStylePr>
+    <w:tblStylePr w:type="neCell">
+      <w:tcPr/>
+    </w:tblStylePr>
+    <w:tblStylePr w:type="nwCell">
+      <w:tcPr/>
+    </w:tblStylePr>
+    <w:tblStylePr w:type="seCell">
+      <w:tcPr/>
+    </w:tblStylePr>
+    <w:tblStylePr w:type="swCell">
+      <w:tcPr/>
+    </w:tblStylePr>
+  </w:style>
+  <w:style w:type="table" w:styleId="Table4">
+    <w:basedOn w:val="TableNormal"/>
+    <w:tblPr>
+      <w:tblStyleRowBandSize w:val="1"/>
+      <w:tblStyleColBandSize w:val="1"/>
+      <w:tblCellMar>
+        <w:top w:w="100.0" w:type="dxa"/>
+        <w:left w:w="100.0" w:type="dxa"/>
+        <w:bottom w:w="100.0" w:type="dxa"/>
+        <w:right w:w="100.0" w:type="dxa"/>
+      </w:tblCellMar>
+    </w:tblPr>
+    <w:tblStylePr w:type="band1Horz">
+      <w:tcPr/>
+    </w:tblStylePr>
+    <w:tblStylePr w:type="band1Vert">
+      <w:tcPr/>
+    </w:tblStylePr>
+    <w:tblStylePr w:type="band2Horz">
+      <w:tcPr/>
+    </w:tblStylePr>
+    <w:tblStylePr w:type="band2Vert">
+      <w:tcPr/>
+    </w:tblStylePr>
+    <w:tblStylePr w:type="firstCol">
+      <w:tcPr/>
+    </w:tblStylePr>
+    <w:tblStylePr w:type="firstRow">
+      <w:tcPr/>
+    </w:tblStylePr>
+    <w:tblStylePr w:type="lastCol">
+      <w:tcPr/>
+    </w:tblStylePr>
+    <w:tblStylePr w:type="lastRow">
+      <w:tcPr/>
+    </w:tblStylePr>
+    <w:tblStylePr w:type="neCell">
+      <w:tcPr/>
+    </w:tblStylePr>
+    <w:tblStylePr w:type="nwCell">
+      <w:tcPr/>
+    </w:tblStylePr>
+    <w:tblStylePr w:type="seCell">
+      <w:tcPr/>
+    </w:tblStylePr>
+    <w:tblStylePr w:type="swCell">
+      <w:tcPr/>
+    </w:tblStylePr>
   </w:style>
 </w:styles>
 </file>

</xml_diff>